<commit_message>
Adding notes for updating resume
</commit_message>
<xml_diff>
--- a/Business/Resume/Louis Casillas - Resume - Original.docx
+++ b/Business/Resume/Louis Casillas - Resume - Original.docx
@@ -4,9 +4,8 @@
   <w:body>
     <w:p>
       <w:pPr>
-        <w:pStyle w:val="Normal1"/>
-        <w:pageBreakBefore w:val="false"/>
-        <w:pBdr/>
+        <w:pStyle w:val="LOnormal"/>
+        <w:pageBreakBefore w:val="false"/>
         <w:shd w:val="clear" w:fill="auto"/>
         <w:jc w:val="center"/>
         <w:rPr>
@@ -33,9 +32,8 @@
     </w:p>
     <w:p>
       <w:pPr>
-        <w:pStyle w:val="Normal1"/>
-        <w:pageBreakBefore w:val="false"/>
-        <w:pBdr/>
+        <w:pStyle w:val="LOnormal"/>
+        <w:pageBreakBefore w:val="false"/>
         <w:shd w:val="clear" w:fill="auto"/>
         <w:rPr>
           <w:caps w:val="false"/>
@@ -61,9 +59,8 @@
     </w:p>
     <w:p>
       <w:pPr>
-        <w:pStyle w:val="Normal1"/>
-        <w:pageBreakBefore w:val="false"/>
-        <w:pBdr/>
+        <w:pStyle w:val="LOnormal"/>
+        <w:pageBreakBefore w:val="false"/>
         <w:shd w:val="clear" w:fill="auto"/>
         <w:rPr>
           <w:caps w:val="false"/>
@@ -101,9 +98,8 @@
     </w:p>
     <w:p>
       <w:pPr>
-        <w:pStyle w:val="Normal1"/>
-        <w:pageBreakBefore w:val="false"/>
-        <w:pBdr/>
+        <w:pStyle w:val="LOnormal"/>
+        <w:pageBreakBefore w:val="false"/>
         <w:shd w:val="clear" w:fill="auto"/>
         <w:jc w:val="center"/>
         <w:rPr>
@@ -124,31 +120,29 @@
     </w:p>
     <w:p>
       <w:pPr>
-        <w:pStyle w:val="Normal1"/>
-        <w:pageBreakBefore w:val="false"/>
-        <w:pBdr/>
-        <w:shd w:val="clear" w:fill="auto"/>
-        <w:rPr>
-          <w:caps w:val="false"/>
-          <w:smallCaps w:val="false"/>
-          <w:sz w:val="22"/>
-          <w:szCs w:val="22"/>
-        </w:rPr>
-      </w:pPr>
-      <w:r>
-        <w:rPr>
-          <w:caps w:val="false"/>
-          <w:smallCaps w:val="false"/>
-          <w:sz w:val="22"/>
-          <w:szCs w:val="22"/>
-        </w:rPr>
-      </w:r>
-    </w:p>
-    <w:p>
-      <w:pPr>
-        <w:pStyle w:val="Normal1"/>
-        <w:pageBreakBefore w:val="false"/>
-        <w:pBdr/>
+        <w:pStyle w:val="LOnormal"/>
+        <w:pageBreakBefore w:val="false"/>
+        <w:shd w:val="clear" w:fill="auto"/>
+        <w:rPr>
+          <w:caps w:val="false"/>
+          <w:smallCaps w:val="false"/>
+          <w:sz w:val="22"/>
+          <w:szCs w:val="22"/>
+        </w:rPr>
+      </w:pPr>
+      <w:r>
+        <w:rPr>
+          <w:caps w:val="false"/>
+          <w:smallCaps w:val="false"/>
+          <w:sz w:val="22"/>
+          <w:szCs w:val="22"/>
+        </w:rPr>
+      </w:r>
+    </w:p>
+    <w:p>
+      <w:pPr>
+        <w:pStyle w:val="LOnormal"/>
+        <w:pageBreakBefore w:val="false"/>
         <w:shd w:val="clear" w:fill="auto"/>
         <w:rPr>
           <w:b/>
@@ -172,13 +166,12 @@
     </w:p>
     <w:p>
       <w:pPr>
-        <w:pStyle w:val="Normal1"/>
+        <w:pStyle w:val="LOnormal"/>
         <w:pageBreakBefore w:val="false"/>
         <w:numPr>
           <w:ilvl w:val="0"/>
           <w:numId w:val="5"/>
         </w:numPr>
-        <w:pBdr/>
         <w:shd w:val="clear" w:fill="auto"/>
         <w:tabs>
           <w:tab w:val="clear" w:pos="720"/>
@@ -199,13 +192,12 @@
     </w:p>
     <w:p>
       <w:pPr>
-        <w:pStyle w:val="Normal1"/>
+        <w:pStyle w:val="LOnormal"/>
         <w:pageBreakBefore w:val="false"/>
         <w:numPr>
           <w:ilvl w:val="0"/>
           <w:numId w:val="5"/>
         </w:numPr>
-        <w:pBdr/>
         <w:shd w:val="clear" w:fill="auto"/>
         <w:tabs>
           <w:tab w:val="clear" w:pos="720"/>
@@ -226,13 +218,12 @@
     </w:p>
     <w:p>
       <w:pPr>
-        <w:pStyle w:val="Normal1"/>
+        <w:pStyle w:val="LOnormal"/>
         <w:pageBreakBefore w:val="false"/>
         <w:numPr>
           <w:ilvl w:val="0"/>
           <w:numId w:val="5"/>
         </w:numPr>
-        <w:pBdr/>
         <w:shd w:val="clear" w:fill="auto"/>
         <w:tabs>
           <w:tab w:val="clear" w:pos="720"/>
@@ -253,31 +244,29 @@
     </w:p>
     <w:p>
       <w:pPr>
-        <w:pStyle w:val="Normal1"/>
-        <w:pageBreakBefore w:val="false"/>
-        <w:pBdr/>
-        <w:shd w:val="clear" w:fill="auto"/>
-        <w:rPr>
-          <w:caps w:val="false"/>
-          <w:smallCaps w:val="false"/>
-          <w:sz w:val="22"/>
-          <w:szCs w:val="22"/>
-        </w:rPr>
-      </w:pPr>
-      <w:r>
-        <w:rPr>
-          <w:caps w:val="false"/>
-          <w:smallCaps w:val="false"/>
-          <w:sz w:val="22"/>
-          <w:szCs w:val="22"/>
-        </w:rPr>
-      </w:r>
-    </w:p>
-    <w:p>
-      <w:pPr>
-        <w:pStyle w:val="Normal1"/>
-        <w:pageBreakBefore w:val="false"/>
-        <w:pBdr/>
+        <w:pStyle w:val="LOnormal"/>
+        <w:pageBreakBefore w:val="false"/>
+        <w:shd w:val="clear" w:fill="auto"/>
+        <w:rPr>
+          <w:caps w:val="false"/>
+          <w:smallCaps w:val="false"/>
+          <w:sz w:val="22"/>
+          <w:szCs w:val="22"/>
+        </w:rPr>
+      </w:pPr>
+      <w:r>
+        <w:rPr>
+          <w:caps w:val="false"/>
+          <w:smallCaps w:val="false"/>
+          <w:sz w:val="22"/>
+          <w:szCs w:val="22"/>
+        </w:rPr>
+      </w:r>
+    </w:p>
+    <w:p>
+      <w:pPr>
+        <w:pStyle w:val="LOnormal"/>
+        <w:pageBreakBefore w:val="false"/>
         <w:shd w:val="clear" w:fill="auto"/>
         <w:rPr>
           <w:b/>
@@ -301,13 +290,12 @@
     </w:p>
     <w:p>
       <w:pPr>
-        <w:pStyle w:val="Normal1"/>
+        <w:pStyle w:val="LOnormal"/>
         <w:pageBreakBefore w:val="false"/>
         <w:numPr>
           <w:ilvl w:val="0"/>
           <w:numId w:val="6"/>
         </w:numPr>
-        <w:pBdr/>
         <w:shd w:val="clear" w:fill="auto"/>
         <w:tabs>
           <w:tab w:val="left" w:pos="720" w:leader="none"/>
@@ -327,13 +315,12 @@
     </w:p>
     <w:p>
       <w:pPr>
-        <w:pStyle w:val="Normal1"/>
+        <w:pStyle w:val="LOnormal"/>
         <w:pageBreakBefore w:val="false"/>
         <w:numPr>
           <w:ilvl w:val="0"/>
           <w:numId w:val="6"/>
         </w:numPr>
-        <w:pBdr/>
         <w:shd w:val="clear" w:fill="auto"/>
         <w:tabs>
           <w:tab w:val="left" w:pos="720" w:leader="none"/>
@@ -353,13 +340,12 @@
     </w:p>
     <w:p>
       <w:pPr>
-        <w:pStyle w:val="Normal1"/>
+        <w:pStyle w:val="LOnormal"/>
         <w:pageBreakBefore w:val="false"/>
         <w:numPr>
           <w:ilvl w:val="0"/>
           <w:numId w:val="6"/>
         </w:numPr>
-        <w:pBdr/>
         <w:shd w:val="clear" w:fill="auto"/>
         <w:tabs>
           <w:tab w:val="left" w:pos="720" w:leader="none"/>
@@ -379,13 +365,12 @@
     </w:p>
     <w:p>
       <w:pPr>
-        <w:pStyle w:val="Normal1"/>
+        <w:pStyle w:val="LOnormal"/>
         <w:pageBreakBefore w:val="false"/>
         <w:numPr>
           <w:ilvl w:val="0"/>
           <w:numId w:val="6"/>
         </w:numPr>
-        <w:pBdr/>
         <w:shd w:val="clear" w:fill="auto"/>
         <w:tabs>
           <w:tab w:val="left" w:pos="720" w:leader="none"/>
@@ -405,31 +390,155 @@
     </w:p>
     <w:p>
       <w:pPr>
-        <w:pStyle w:val="Normal1"/>
-        <w:pageBreakBefore w:val="false"/>
-        <w:pBdr/>
-        <w:shd w:val="clear" w:fill="auto"/>
-        <w:rPr>
-          <w:caps w:val="false"/>
-          <w:smallCaps w:val="false"/>
-          <w:sz w:val="22"/>
-          <w:szCs w:val="22"/>
-        </w:rPr>
-      </w:pPr>
-      <w:r>
-        <w:rPr>
-          <w:caps w:val="false"/>
-          <w:smallCaps w:val="false"/>
-          <w:sz w:val="22"/>
-          <w:szCs w:val="22"/>
-        </w:rPr>
-      </w:r>
-    </w:p>
-    <w:p>
-      <w:pPr>
-        <w:pStyle w:val="Normal1"/>
-        <w:pageBreakBefore w:val="false"/>
-        <w:pBdr/>
+        <w:pStyle w:val="LOnormal"/>
+        <w:shd w:val="clear" w:fill="auto"/>
+        <w:tabs>
+          <w:tab w:val="left" w:pos="720" w:leader="none"/>
+        </w:tabs>
+        <w:ind w:hanging="0"/>
+        <w:rPr>
+          <w:caps w:val="false"/>
+          <w:smallCaps w:val="false"/>
+          <w:sz w:val="22"/>
+          <w:szCs w:val="22"/>
+        </w:rPr>
+      </w:pPr>
+      <w:r>
+        <w:rPr/>
+      </w:r>
+    </w:p>
+    <w:p>
+      <w:pPr>
+        <w:pStyle w:val="LOnormal"/>
+        <w:shd w:val="clear" w:fill="auto"/>
+        <w:tabs>
+          <w:tab w:val="left" w:pos="720" w:leader="none"/>
+        </w:tabs>
+        <w:ind w:hanging="0"/>
+        <w:rPr/>
+      </w:pPr>
+      <w:r>
+        <w:rPr>
+          <w:caps w:val="false"/>
+          <w:smallCaps w:val="false"/>
+          <w:sz w:val="22"/>
+          <w:szCs w:val="22"/>
+        </w:rPr>
+        <w:t xml:space="preserve">- </w:t>
+      </w:r>
+      <w:r>
+        <w:rPr>
+          <w:caps w:val="false"/>
+          <w:smallCaps w:val="false"/>
+          <w:sz w:val="22"/>
+          <w:szCs w:val="22"/>
+        </w:rPr>
+        <w:t>Scrum Master</w:t>
+      </w:r>
+    </w:p>
+    <w:p>
+      <w:pPr>
+        <w:pStyle w:val="LOnormal"/>
+        <w:shd w:val="clear" w:fill="auto"/>
+        <w:tabs>
+          <w:tab w:val="left" w:pos="720" w:leader="none"/>
+        </w:tabs>
+        <w:ind w:hanging="0"/>
+        <w:rPr/>
+      </w:pPr>
+      <w:r>
+        <w:rPr>
+          <w:caps w:val="false"/>
+          <w:smallCaps w:val="false"/>
+          <w:sz w:val="22"/>
+          <w:szCs w:val="22"/>
+        </w:rPr>
+        <w:t>- Testing Frameworks:</w:t>
+      </w:r>
+    </w:p>
+    <w:p>
+      <w:pPr>
+        <w:pStyle w:val="LOnormal"/>
+        <w:shd w:val="clear" w:fill="auto"/>
+        <w:tabs>
+          <w:tab w:val="left" w:pos="720" w:leader="none"/>
+        </w:tabs>
+        <w:ind w:hanging="0"/>
+        <w:rPr/>
+      </w:pPr>
+      <w:r>
+        <w:rPr>
+          <w:caps w:val="false"/>
+          <w:smallCaps w:val="false"/>
+          <w:sz w:val="22"/>
+          <w:szCs w:val="22"/>
+        </w:rPr>
+        <w:t xml:space="preserve"> </w:t>
+      </w:r>
+      <w:r>
+        <w:rPr>
+          <w:caps w:val="false"/>
+          <w:smallCaps w:val="false"/>
+          <w:sz w:val="22"/>
+          <w:szCs w:val="22"/>
+        </w:rPr>
+        <w:t>- Selenium</w:t>
+      </w:r>
+    </w:p>
+    <w:p>
+      <w:pPr>
+        <w:pStyle w:val="LOnormal"/>
+        <w:shd w:val="clear" w:fill="auto"/>
+        <w:tabs>
+          <w:tab w:val="left" w:pos="720" w:leader="none"/>
+        </w:tabs>
+        <w:ind w:hanging="0"/>
+        <w:rPr/>
+      </w:pPr>
+      <w:r>
+        <w:rPr>
+          <w:caps w:val="false"/>
+          <w:smallCaps w:val="false"/>
+          <w:sz w:val="22"/>
+          <w:szCs w:val="22"/>
+        </w:rPr>
+        <w:t xml:space="preserve"> </w:t>
+      </w:r>
+      <w:r>
+        <w:rPr>
+          <w:caps w:val="false"/>
+          <w:smallCaps w:val="false"/>
+          <w:sz w:val="22"/>
+          <w:szCs w:val="22"/>
+        </w:rPr>
+        <w:t>- Postman</w:t>
+      </w:r>
+    </w:p>
+    <w:p>
+      <w:pPr>
+        <w:pStyle w:val="LOnormal"/>
+        <w:pageBreakBefore w:val="false"/>
+        <w:shd w:val="clear" w:fill="auto"/>
+        <w:rPr>
+          <w:caps w:val="false"/>
+          <w:smallCaps w:val="false"/>
+          <w:sz w:val="22"/>
+          <w:szCs w:val="22"/>
+        </w:rPr>
+      </w:pPr>
+      <w:r>
+        <w:rPr>
+          <w:caps w:val="false"/>
+          <w:smallCaps w:val="false"/>
+          <w:sz w:val="22"/>
+          <w:szCs w:val="22"/>
+        </w:rPr>
+      </w:r>
+    </w:p>
+    <w:p>
+      <w:pPr>
+        <w:pStyle w:val="LOnormal"/>
+        <w:pageBreakBefore w:val="false"/>
         <w:shd w:val="clear" w:fill="auto"/>
         <w:rPr>
           <w:b/>
@@ -453,9 +562,8 @@
     </w:p>
     <w:p>
       <w:pPr>
-        <w:pStyle w:val="Normal1"/>
-        <w:pageBreakBefore w:val="false"/>
-        <w:pBdr/>
+        <w:pStyle w:val="LOnormal"/>
+        <w:pageBreakBefore w:val="false"/>
         <w:shd w:val="clear" w:fill="auto"/>
         <w:rPr>
           <w:b/>
@@ -514,9 +622,8 @@
     </w:p>
     <w:p>
       <w:pPr>
-        <w:pStyle w:val="Normal1"/>
-        <w:pageBreakBefore w:val="false"/>
-        <w:pBdr/>
+        <w:pStyle w:val="LOnormal"/>
+        <w:pageBreakBefore w:val="false"/>
         <w:shd w:val="clear" w:fill="auto"/>
         <w:rPr>
           <w:caps w:val="false"/>
@@ -546,13 +653,12 @@
     </w:p>
     <w:p>
       <w:pPr>
-        <w:pStyle w:val="Normal1"/>
+        <w:pStyle w:val="LOnormal"/>
         <w:pageBreakBefore w:val="false"/>
         <w:numPr>
           <w:ilvl w:val="0"/>
           <w:numId w:val="7"/>
         </w:numPr>
-        <w:pBdr/>
         <w:shd w:val="clear" w:fill="auto"/>
         <w:tabs>
           <w:tab w:val="clear" w:pos="720"/>
@@ -568,36 +674,17 @@
           <w:sz w:val="22"/>
           <w:szCs w:val="22"/>
         </w:rPr>
-        <w:t xml:space="preserve">Manage 8,000 </w:t>
-      </w:r>
-      <w:r>
-        <w:rPr>
-          <w:caps w:val="false"/>
-          <w:smallCaps w:val="false"/>
-          <w:sz w:val="22"/>
-          <w:szCs w:val="22"/>
-        </w:rPr>
-        <w:t>servers</w:t>
-      </w:r>
-      <w:r>
-        <w:rPr>
-          <w:caps w:val="false"/>
-          <w:smallCaps w:val="false"/>
-          <w:sz w:val="22"/>
-          <w:szCs w:val="22"/>
-        </w:rPr>
-        <w:t xml:space="preserve"> for 8 different software development teams.</w:t>
-      </w:r>
-    </w:p>
-    <w:p>
-      <w:pPr>
-        <w:pStyle w:val="Normal1"/>
+        <w:t>Manage 8,000 servers for 8 different software development teams.</w:t>
+      </w:r>
+    </w:p>
+    <w:p>
+      <w:pPr>
+        <w:pStyle w:val="LOnormal"/>
         <w:pageBreakBefore w:val="false"/>
         <w:numPr>
           <w:ilvl w:val="0"/>
           <w:numId w:val="7"/>
         </w:numPr>
-        <w:pBdr/>
         <w:shd w:val="clear" w:fill="auto"/>
         <w:tabs>
           <w:tab w:val="clear" w:pos="720"/>
@@ -618,13 +705,12 @@
     </w:p>
     <w:p>
       <w:pPr>
-        <w:pStyle w:val="Normal1"/>
+        <w:pStyle w:val="LOnormal"/>
         <w:pageBreakBefore w:val="false"/>
         <w:numPr>
           <w:ilvl w:val="0"/>
           <w:numId w:val="7"/>
         </w:numPr>
-        <w:pBdr/>
         <w:shd w:val="clear" w:fill="auto"/>
         <w:tabs>
           <w:tab w:val="clear" w:pos="720"/>
@@ -645,13 +731,12 @@
     </w:p>
     <w:p>
       <w:pPr>
-        <w:pStyle w:val="Normal1"/>
+        <w:pStyle w:val="LOnormal"/>
         <w:pageBreakBefore w:val="false"/>
         <w:numPr>
           <w:ilvl w:val="0"/>
           <w:numId w:val="7"/>
         </w:numPr>
-        <w:pBdr/>
         <w:shd w:val="clear" w:fill="auto"/>
         <w:tabs>
           <w:tab w:val="clear" w:pos="720"/>
@@ -672,31 +757,29 @@
     </w:p>
     <w:p>
       <w:pPr>
-        <w:pStyle w:val="Normal1"/>
-        <w:pageBreakBefore w:val="false"/>
-        <w:pBdr/>
-        <w:shd w:val="clear" w:fill="auto"/>
-        <w:rPr>
-          <w:caps w:val="false"/>
-          <w:smallCaps w:val="false"/>
-          <w:sz w:val="22"/>
-          <w:szCs w:val="22"/>
-        </w:rPr>
-      </w:pPr>
-      <w:r>
-        <w:rPr>
-          <w:caps w:val="false"/>
-          <w:smallCaps w:val="false"/>
-          <w:sz w:val="22"/>
-          <w:szCs w:val="22"/>
-        </w:rPr>
-      </w:r>
-    </w:p>
-    <w:p>
-      <w:pPr>
-        <w:pStyle w:val="Normal1"/>
-        <w:pageBreakBefore w:val="false"/>
-        <w:pBdr/>
+        <w:pStyle w:val="LOnormal"/>
+        <w:pageBreakBefore w:val="false"/>
+        <w:shd w:val="clear" w:fill="auto"/>
+        <w:rPr>
+          <w:caps w:val="false"/>
+          <w:smallCaps w:val="false"/>
+          <w:sz w:val="22"/>
+          <w:szCs w:val="22"/>
+        </w:rPr>
+      </w:pPr>
+      <w:r>
+        <w:rPr>
+          <w:caps w:val="false"/>
+          <w:smallCaps w:val="false"/>
+          <w:sz w:val="22"/>
+          <w:szCs w:val="22"/>
+        </w:rPr>
+      </w:r>
+    </w:p>
+    <w:p>
+      <w:pPr>
+        <w:pStyle w:val="LOnormal"/>
+        <w:pageBreakBefore w:val="false"/>
         <w:shd w:val="clear" w:fill="auto"/>
         <w:rPr>
           <w:b/>
@@ -755,9 +838,8 @@
     </w:p>
     <w:p>
       <w:pPr>
-        <w:pStyle w:val="Normal1"/>
-        <w:pageBreakBefore w:val="false"/>
-        <w:pBdr/>
+        <w:pStyle w:val="LOnormal"/>
+        <w:pageBreakBefore w:val="false"/>
         <w:shd w:val="clear" w:fill="auto"/>
         <w:rPr>
           <w:caps w:val="false"/>
@@ -787,13 +869,12 @@
     </w:p>
     <w:p>
       <w:pPr>
-        <w:pStyle w:val="Normal1"/>
+        <w:pStyle w:val="LOnormal"/>
         <w:pageBreakBefore w:val="false"/>
         <w:numPr>
           <w:ilvl w:val="0"/>
           <w:numId w:val="7"/>
         </w:numPr>
-        <w:pBdr/>
         <w:shd w:val="clear" w:fill="auto"/>
         <w:tabs>
           <w:tab w:val="clear" w:pos="720"/>
@@ -814,13 +895,12 @@
     </w:p>
     <w:p>
       <w:pPr>
-        <w:pStyle w:val="Normal1"/>
+        <w:pStyle w:val="LOnormal"/>
         <w:pageBreakBefore w:val="false"/>
         <w:numPr>
           <w:ilvl w:val="0"/>
           <w:numId w:val="7"/>
         </w:numPr>
-        <w:pBdr/>
         <w:shd w:val="clear" w:fill="auto"/>
         <w:tabs>
           <w:tab w:val="clear" w:pos="720"/>
@@ -841,13 +921,12 @@
     </w:p>
     <w:p>
       <w:pPr>
-        <w:pStyle w:val="Normal1"/>
+        <w:pStyle w:val="LOnormal"/>
         <w:pageBreakBefore w:val="false"/>
         <w:numPr>
           <w:ilvl w:val="0"/>
           <w:numId w:val="7"/>
         </w:numPr>
-        <w:pBdr/>
         <w:shd w:val="clear" w:fill="auto"/>
         <w:tabs>
           <w:tab w:val="clear" w:pos="720"/>
@@ -868,8 +947,7 @@
     </w:p>
     <w:p>
       <w:pPr>
-        <w:pStyle w:val="Normal1"/>
-        <w:pBdr/>
+        <w:pStyle w:val="LOnormal"/>
         <w:shd w:val="clear" w:fill="auto"/>
         <w:tabs>
           <w:tab w:val="clear" w:pos="720"/>
@@ -884,8 +962,7 @@
     </w:p>
     <w:p>
       <w:pPr>
-        <w:pStyle w:val="Normal1"/>
-        <w:pBdr/>
+        <w:pStyle w:val="LOnormal"/>
         <w:shd w:val="clear" w:fill="auto"/>
         <w:tabs>
           <w:tab w:val="clear" w:pos="720"/>
@@ -901,8 +978,7 @@
     </w:p>
     <w:p>
       <w:pPr>
-        <w:pStyle w:val="Normal1"/>
-        <w:pBdr/>
+        <w:pStyle w:val="LOnormal"/>
         <w:shd w:val="clear" w:fill="auto"/>
         <w:tabs>
           <w:tab w:val="clear" w:pos="720"/>
@@ -922,8 +998,7 @@
     </w:p>
     <w:p>
       <w:pPr>
-        <w:pStyle w:val="Normal1"/>
-        <w:pBdr/>
+        <w:pStyle w:val="LOnormal"/>
         <w:shd w:val="clear" w:fill="auto"/>
         <w:tabs>
           <w:tab w:val="clear" w:pos="720"/>
@@ -943,8 +1018,7 @@
     </w:p>
     <w:p>
       <w:pPr>
-        <w:pStyle w:val="Normal1"/>
-        <w:pBdr/>
+        <w:pStyle w:val="LOnormal"/>
         <w:shd w:val="clear" w:fill="auto"/>
         <w:tabs>
           <w:tab w:val="clear" w:pos="720"/>
@@ -964,8 +1038,7 @@
     </w:p>
     <w:p>
       <w:pPr>
-        <w:pStyle w:val="Normal1"/>
-        <w:pBdr/>
+        <w:pStyle w:val="LOnormal"/>
         <w:shd w:val="clear" w:fill="auto"/>
         <w:tabs>
           <w:tab w:val="clear" w:pos="720"/>
@@ -985,8 +1058,7 @@
     </w:p>
     <w:p>
       <w:pPr>
-        <w:pStyle w:val="Normal1"/>
-        <w:pBdr/>
+        <w:pStyle w:val="LOnormal"/>
         <w:shd w:val="clear" w:fill="auto"/>
         <w:tabs>
           <w:tab w:val="clear" w:pos="720"/>
@@ -1006,8 +1078,7 @@
     </w:p>
     <w:p>
       <w:pPr>
-        <w:pStyle w:val="Normal1"/>
-        <w:pBdr/>
+        <w:pStyle w:val="LOnormal"/>
         <w:shd w:val="clear" w:fill="auto"/>
         <w:tabs>
           <w:tab w:val="clear" w:pos="720"/>
@@ -1027,8 +1098,7 @@
     </w:p>
     <w:p>
       <w:pPr>
-        <w:pStyle w:val="Normal1"/>
-        <w:pBdr/>
+        <w:pStyle w:val="LOnormal"/>
         <w:shd w:val="clear" w:fill="auto"/>
         <w:tabs>
           <w:tab w:val="clear" w:pos="720"/>
@@ -1043,8 +1113,7 @@
     </w:p>
     <w:p>
       <w:pPr>
-        <w:pStyle w:val="Normal1"/>
-        <w:pBdr/>
+        <w:pStyle w:val="LOnormal"/>
         <w:shd w:val="clear" w:fill="auto"/>
         <w:tabs>
           <w:tab w:val="clear" w:pos="720"/>
@@ -1060,8 +1129,7 @@
     </w:p>
     <w:p>
       <w:pPr>
-        <w:pStyle w:val="Normal1"/>
-        <w:pBdr/>
+        <w:pStyle w:val="LOnormal"/>
         <w:shd w:val="clear" w:fill="auto"/>
         <w:tabs>
           <w:tab w:val="clear" w:pos="720"/>
@@ -1081,8 +1149,7 @@
     </w:p>
     <w:p>
       <w:pPr>
-        <w:pStyle w:val="Normal1"/>
-        <w:pBdr/>
+        <w:pStyle w:val="LOnormal"/>
         <w:shd w:val="clear" w:fill="auto"/>
         <w:tabs>
           <w:tab w:val="clear" w:pos="720"/>
@@ -1102,8 +1169,7 @@
     </w:p>
     <w:p>
       <w:pPr>
-        <w:pStyle w:val="Normal1"/>
-        <w:pBdr/>
+        <w:pStyle w:val="LOnormal"/>
         <w:shd w:val="clear" w:fill="auto"/>
         <w:tabs>
           <w:tab w:val="clear" w:pos="720"/>
@@ -1123,8 +1189,7 @@
     </w:p>
     <w:p>
       <w:pPr>
-        <w:pStyle w:val="Normal1"/>
-        <w:pBdr/>
+        <w:pStyle w:val="LOnormal"/>
         <w:shd w:val="clear" w:fill="auto"/>
         <w:tabs>
           <w:tab w:val="clear" w:pos="720"/>
@@ -1144,8 +1209,7 @@
     </w:p>
     <w:p>
       <w:pPr>
-        <w:pStyle w:val="Normal1"/>
-        <w:pBdr/>
+        <w:pStyle w:val="LOnormal"/>
         <w:shd w:val="clear" w:fill="auto"/>
         <w:tabs>
           <w:tab w:val="clear" w:pos="720"/>
@@ -1165,9 +1229,8 @@
     </w:p>
     <w:p>
       <w:pPr>
-        <w:pStyle w:val="Normal1"/>
-        <w:pageBreakBefore w:val="false"/>
-        <w:pBdr/>
+        <w:pStyle w:val="LOnormal"/>
+        <w:pageBreakBefore w:val="false"/>
         <w:shd w:val="clear" w:fill="auto"/>
         <w:ind w:left="360" w:hanging="0"/>
         <w:rPr>
@@ -1188,9 +1251,8 @@
     </w:p>
     <w:p>
       <w:pPr>
-        <w:pStyle w:val="Normal1"/>
-        <w:pageBreakBefore w:val="false"/>
-        <w:pBdr/>
+        <w:pStyle w:val="LOnormal"/>
+        <w:pageBreakBefore w:val="false"/>
         <w:shd w:val="clear" w:fill="auto"/>
         <w:rPr>
           <w:b/>
@@ -1229,9 +1291,8 @@
     </w:p>
     <w:p>
       <w:pPr>
-        <w:pStyle w:val="Normal1"/>
-        <w:pageBreakBefore w:val="false"/>
-        <w:pBdr/>
+        <w:pStyle w:val="LOnormal"/>
+        <w:pageBreakBefore w:val="false"/>
         <w:shd w:val="clear" w:fill="auto"/>
         <w:rPr>
           <w:caps w:val="false"/>
@@ -1262,13 +1323,12 @@
     </w:p>
     <w:p>
       <w:pPr>
-        <w:pStyle w:val="Normal1"/>
+        <w:pStyle w:val="LOnormal"/>
         <w:pageBreakBefore w:val="false"/>
         <w:numPr>
           <w:ilvl w:val="0"/>
           <w:numId w:val="7"/>
         </w:numPr>
-        <w:pBdr/>
         <w:shd w:val="clear" w:fill="auto"/>
         <w:tabs>
           <w:tab w:val="clear" w:pos="720"/>
@@ -1289,13 +1349,12 @@
     </w:p>
     <w:p>
       <w:pPr>
-        <w:pStyle w:val="Normal1"/>
+        <w:pStyle w:val="LOnormal"/>
         <w:pageBreakBefore w:val="false"/>
         <w:numPr>
           <w:ilvl w:val="0"/>
           <w:numId w:val="7"/>
         </w:numPr>
-        <w:pBdr/>
         <w:shd w:val="clear" w:fill="auto"/>
         <w:tabs>
           <w:tab w:val="clear" w:pos="720"/>
@@ -1316,13 +1375,12 @@
     </w:p>
     <w:p>
       <w:pPr>
-        <w:pStyle w:val="Normal1"/>
+        <w:pStyle w:val="LOnormal"/>
         <w:pageBreakBefore w:val="false"/>
         <w:numPr>
           <w:ilvl w:val="0"/>
           <w:numId w:val="7"/>
         </w:numPr>
-        <w:pBdr/>
         <w:shd w:val="clear" w:fill="auto"/>
         <w:tabs>
           <w:tab w:val="clear" w:pos="720"/>
@@ -1343,31 +1401,29 @@
     </w:p>
     <w:p>
       <w:pPr>
-        <w:pStyle w:val="Normal1"/>
-        <w:pageBreakBefore w:val="false"/>
-        <w:pBdr/>
-        <w:shd w:val="clear" w:fill="auto"/>
-        <w:rPr>
-          <w:caps w:val="false"/>
-          <w:smallCaps w:val="false"/>
-          <w:sz w:val="22"/>
-          <w:szCs w:val="22"/>
-        </w:rPr>
-      </w:pPr>
-      <w:r>
-        <w:rPr>
-          <w:caps w:val="false"/>
-          <w:smallCaps w:val="false"/>
-          <w:sz w:val="22"/>
-          <w:szCs w:val="22"/>
-        </w:rPr>
-      </w:r>
-    </w:p>
-    <w:p>
-      <w:pPr>
-        <w:pStyle w:val="Normal1"/>
-        <w:pageBreakBefore w:val="false"/>
-        <w:pBdr/>
+        <w:pStyle w:val="LOnormal"/>
+        <w:pageBreakBefore w:val="false"/>
+        <w:shd w:val="clear" w:fill="auto"/>
+        <w:rPr>
+          <w:caps w:val="false"/>
+          <w:smallCaps w:val="false"/>
+          <w:sz w:val="22"/>
+          <w:szCs w:val="22"/>
+        </w:rPr>
+      </w:pPr>
+      <w:r>
+        <w:rPr>
+          <w:caps w:val="false"/>
+          <w:smallCaps w:val="false"/>
+          <w:sz w:val="22"/>
+          <w:szCs w:val="22"/>
+        </w:rPr>
+      </w:r>
+    </w:p>
+    <w:p>
+      <w:pPr>
+        <w:pStyle w:val="LOnormal"/>
+        <w:pageBreakBefore w:val="false"/>
         <w:shd w:val="clear" w:fill="auto"/>
         <w:ind w:left="450" w:hanging="0"/>
         <w:rPr>
@@ -1395,9 +1451,8 @@
     </w:p>
     <w:p>
       <w:pPr>
-        <w:pStyle w:val="Normal1"/>
-        <w:pageBreakBefore w:val="false"/>
-        <w:pBdr/>
+        <w:pStyle w:val="LOnormal"/>
+        <w:pageBreakBefore w:val="false"/>
         <w:shd w:val="clear" w:fill="auto"/>
         <w:ind w:left="450" w:hanging="0"/>
         <w:rPr>
@@ -1419,13 +1474,12 @@
     </w:p>
     <w:p>
       <w:pPr>
-        <w:pStyle w:val="Normal1"/>
+        <w:pStyle w:val="LOnormal"/>
         <w:pageBreakBefore w:val="false"/>
         <w:numPr>
           <w:ilvl w:val="0"/>
           <w:numId w:val="7"/>
         </w:numPr>
-        <w:pBdr/>
         <w:shd w:val="clear" w:fill="auto"/>
         <w:tabs>
           <w:tab w:val="clear" w:pos="720"/>
@@ -1446,13 +1500,12 @@
     </w:p>
     <w:p>
       <w:pPr>
-        <w:pStyle w:val="Normal1"/>
+        <w:pStyle w:val="LOnormal"/>
         <w:pageBreakBefore w:val="false"/>
         <w:numPr>
           <w:ilvl w:val="0"/>
           <w:numId w:val="7"/>
         </w:numPr>
-        <w:pBdr/>
         <w:shd w:val="clear" w:fill="auto"/>
         <w:tabs>
           <w:tab w:val="clear" w:pos="720"/>
@@ -1473,13 +1526,12 @@
     </w:p>
     <w:p>
       <w:pPr>
-        <w:pStyle w:val="Normal1"/>
+        <w:pStyle w:val="LOnormal"/>
         <w:pageBreakBefore w:val="false"/>
         <w:numPr>
           <w:ilvl w:val="0"/>
           <w:numId w:val="7"/>
         </w:numPr>
-        <w:pBdr/>
         <w:shd w:val="clear" w:fill="auto"/>
         <w:tabs>
           <w:tab w:val="clear" w:pos="720"/>
@@ -1500,9 +1552,8 @@
     </w:p>
     <w:p>
       <w:pPr>
-        <w:pStyle w:val="Normal1"/>
-        <w:pageBreakBefore w:val="false"/>
-        <w:pBdr/>
+        <w:pStyle w:val="LOnormal"/>
+        <w:pageBreakBefore w:val="false"/>
         <w:shd w:val="clear" w:fill="auto"/>
         <w:ind w:hanging="0"/>
         <w:rPr>
@@ -1523,8 +1574,7 @@
     </w:p>
     <w:p>
       <w:pPr>
-        <w:pStyle w:val="Normal1"/>
-        <w:pBdr/>
+        <w:pStyle w:val="LOnormal"/>
         <w:shd w:val="clear" w:fill="auto"/>
         <w:ind w:hanging="0"/>
         <w:rPr>
@@ -1555,8 +1605,7 @@
     </w:p>
     <w:p>
       <w:pPr>
-        <w:pStyle w:val="Normal1"/>
-        <w:pBdr/>
+        <w:pStyle w:val="LOnormal"/>
         <w:shd w:val="clear" w:fill="auto"/>
         <w:ind w:hanging="0"/>
         <w:rPr>
@@ -1587,8 +1636,7 @@
     </w:p>
     <w:p>
       <w:pPr>
-        <w:pStyle w:val="Normal1"/>
-        <w:pBdr/>
+        <w:pStyle w:val="LOnormal"/>
         <w:shd w:val="clear" w:fill="auto"/>
         <w:ind w:hanging="0"/>
         <w:rPr>
@@ -1619,8 +1667,7 @@
     </w:p>
     <w:p>
       <w:pPr>
-        <w:pStyle w:val="Normal1"/>
-        <w:pBdr/>
+        <w:pStyle w:val="LOnormal"/>
         <w:shd w:val="clear" w:fill="auto"/>
         <w:ind w:hanging="0"/>
         <w:rPr/>
@@ -1646,9 +1693,8 @@
     </w:p>
     <w:p>
       <w:pPr>
-        <w:pStyle w:val="Normal1"/>
-        <w:pageBreakBefore w:val="false"/>
-        <w:pBdr/>
+        <w:pStyle w:val="LOnormal"/>
+        <w:pageBreakBefore w:val="false"/>
         <w:shd w:val="clear" w:fill="auto"/>
         <w:ind w:left="450" w:hanging="0"/>
         <w:rPr>
@@ -1669,9 +1715,8 @@
     </w:p>
     <w:p>
       <w:pPr>
-        <w:pStyle w:val="Normal1"/>
-        <w:pageBreakBefore w:val="false"/>
-        <w:pBdr/>
+        <w:pStyle w:val="LOnormal"/>
+        <w:pageBreakBefore w:val="false"/>
         <w:shd w:val="clear" w:fill="auto"/>
         <w:rPr>
           <w:b/>
@@ -1695,9 +1740,8 @@
     </w:p>
     <w:p>
       <w:pPr>
-        <w:pStyle w:val="Normal1"/>
-        <w:pageBreakBefore w:val="false"/>
-        <w:pBdr/>
+        <w:pStyle w:val="LOnormal"/>
+        <w:pageBreakBefore w:val="false"/>
         <w:shd w:val="clear" w:fill="auto"/>
         <w:rPr>
           <w:caps w:val="false"/>
@@ -1730,9 +1774,8 @@
     </w:p>
     <w:p>
       <w:pPr>
-        <w:pStyle w:val="Normal1"/>
-        <w:pageBreakBefore w:val="false"/>
-        <w:pBdr/>
+        <w:pStyle w:val="LOnormal"/>
+        <w:pageBreakBefore w:val="false"/>
         <w:shd w:val="clear" w:fill="auto"/>
         <w:ind w:left="2160" w:hanging="1440"/>
         <w:rPr>
@@ -1765,9 +1808,8 @@
     </w:p>
     <w:p>
       <w:pPr>
-        <w:pStyle w:val="Normal1"/>
-        <w:pageBreakBefore w:val="false"/>
-        <w:pBdr/>
+        <w:pStyle w:val="LOnormal"/>
+        <w:pageBreakBefore w:val="false"/>
         <w:shd w:val="clear" w:fill="auto"/>
         <w:rPr>
           <w:caps w:val="false"/>
@@ -1808,9 +1850,8 @@
     </w:p>
     <w:p>
       <w:pPr>
-        <w:pStyle w:val="Normal1"/>
-        <w:pageBreakBefore w:val="false"/>
-        <w:pBdr/>
+        <w:pStyle w:val="LOnormal"/>
+        <w:pageBreakBefore w:val="false"/>
         <w:shd w:val="clear" w:fill="auto"/>
         <w:rPr>
           <w:caps w:val="false"/>
@@ -1851,31 +1892,29 @@
     </w:p>
     <w:p>
       <w:pPr>
-        <w:pStyle w:val="Normal1"/>
-        <w:pageBreakBefore w:val="false"/>
-        <w:pBdr/>
-        <w:shd w:val="clear" w:fill="auto"/>
-        <w:rPr>
-          <w:caps w:val="false"/>
-          <w:smallCaps w:val="false"/>
-          <w:sz w:val="22"/>
-          <w:szCs w:val="22"/>
-        </w:rPr>
-      </w:pPr>
-      <w:r>
-        <w:rPr>
-          <w:caps w:val="false"/>
-          <w:smallCaps w:val="false"/>
-          <w:sz w:val="22"/>
-          <w:szCs w:val="22"/>
-        </w:rPr>
-      </w:r>
-    </w:p>
-    <w:p>
-      <w:pPr>
-        <w:pStyle w:val="Normal1"/>
-        <w:pageBreakBefore w:val="false"/>
-        <w:pBdr/>
+        <w:pStyle w:val="LOnormal"/>
+        <w:pageBreakBefore w:val="false"/>
+        <w:shd w:val="clear" w:fill="auto"/>
+        <w:rPr>
+          <w:caps w:val="false"/>
+          <w:smallCaps w:val="false"/>
+          <w:sz w:val="22"/>
+          <w:szCs w:val="22"/>
+        </w:rPr>
+      </w:pPr>
+      <w:r>
+        <w:rPr>
+          <w:caps w:val="false"/>
+          <w:smallCaps w:val="false"/>
+          <w:sz w:val="22"/>
+          <w:szCs w:val="22"/>
+        </w:rPr>
+      </w:r>
+    </w:p>
+    <w:p>
+      <w:pPr>
+        <w:pStyle w:val="LOnormal"/>
+        <w:pageBreakBefore w:val="false"/>
         <w:shd w:val="clear" w:fill="auto"/>
         <w:rPr>
           <w:b/>
@@ -1899,9 +1938,8 @@
     </w:p>
     <w:p>
       <w:pPr>
-        <w:pStyle w:val="Normal1"/>
-        <w:pageBreakBefore w:val="false"/>
-        <w:pBdr/>
+        <w:pStyle w:val="LOnormal"/>
+        <w:pageBreakBefore w:val="false"/>
         <w:shd w:val="clear" w:fill="auto"/>
         <w:ind w:firstLine="993"/>
         <w:rPr>
@@ -1933,9 +1971,8 @@
     </w:p>
     <w:p>
       <w:pPr>
-        <w:pStyle w:val="Normal1"/>
-        <w:pageBreakBefore w:val="false"/>
-        <w:pBdr/>
+        <w:pStyle w:val="LOnormal"/>
+        <w:pageBreakBefore w:val="false"/>
         <w:shd w:val="clear" w:fill="auto"/>
         <w:ind w:left="450" w:hanging="0"/>
         <w:rPr>
@@ -1957,31 +1994,29 @@
     </w:p>
     <w:p>
       <w:pPr>
-        <w:pStyle w:val="Normal1"/>
-        <w:pageBreakBefore w:val="false"/>
-        <w:pBdr/>
-        <w:shd w:val="clear" w:fill="auto"/>
-        <w:rPr>
-          <w:caps w:val="false"/>
-          <w:smallCaps w:val="false"/>
-          <w:sz w:val="22"/>
-          <w:szCs w:val="22"/>
-        </w:rPr>
-      </w:pPr>
-      <w:r>
-        <w:rPr>
-          <w:caps w:val="false"/>
-          <w:smallCaps w:val="false"/>
-          <w:sz w:val="22"/>
-          <w:szCs w:val="22"/>
-        </w:rPr>
-      </w:r>
-    </w:p>
-    <w:p>
-      <w:pPr>
-        <w:pStyle w:val="Normal1"/>
-        <w:pageBreakBefore w:val="false"/>
-        <w:pBdr/>
+        <w:pStyle w:val="LOnormal"/>
+        <w:pageBreakBefore w:val="false"/>
+        <w:shd w:val="clear" w:fill="auto"/>
+        <w:rPr>
+          <w:caps w:val="false"/>
+          <w:smallCaps w:val="false"/>
+          <w:sz w:val="22"/>
+          <w:szCs w:val="22"/>
+        </w:rPr>
+      </w:pPr>
+      <w:r>
+        <w:rPr>
+          <w:caps w:val="false"/>
+          <w:smallCaps w:val="false"/>
+          <w:sz w:val="22"/>
+          <w:szCs w:val="22"/>
+        </w:rPr>
+      </w:r>
+    </w:p>
+    <w:p>
+      <w:pPr>
+        <w:pStyle w:val="LOnormal"/>
+        <w:pageBreakBefore w:val="false"/>
         <w:shd w:val="clear" w:fill="auto"/>
         <w:rPr>
           <w:b/>
@@ -2005,13 +2040,12 @@
     </w:p>
     <w:p>
       <w:pPr>
-        <w:pStyle w:val="Normal1"/>
+        <w:pStyle w:val="LOnormal"/>
         <w:pageBreakBefore w:val="false"/>
         <w:numPr>
           <w:ilvl w:val="0"/>
           <w:numId w:val="1"/>
         </w:numPr>
-        <w:pBdr/>
         <w:shd w:val="clear" w:fill="auto"/>
         <w:tabs>
           <w:tab w:val="left" w:pos="720" w:leader="none"/>
@@ -2031,13 +2065,12 @@
     </w:p>
     <w:p>
       <w:pPr>
-        <w:pStyle w:val="Normal1"/>
+        <w:pStyle w:val="LOnormal"/>
         <w:pageBreakBefore w:val="false"/>
         <w:numPr>
           <w:ilvl w:val="0"/>
           <w:numId w:val="1"/>
         </w:numPr>
-        <w:pBdr/>
         <w:shd w:val="clear" w:fill="auto"/>
         <w:tabs>
           <w:tab w:val="left" w:pos="720" w:leader="none"/>
@@ -2057,31 +2090,29 @@
     </w:p>
     <w:p>
       <w:pPr>
-        <w:pStyle w:val="Normal1"/>
-        <w:pageBreakBefore w:val="false"/>
-        <w:pBdr/>
-        <w:shd w:val="clear" w:fill="auto"/>
-        <w:rPr>
-          <w:caps w:val="false"/>
-          <w:smallCaps w:val="false"/>
-          <w:sz w:val="22"/>
-          <w:szCs w:val="22"/>
-        </w:rPr>
-      </w:pPr>
-      <w:r>
-        <w:rPr>
-          <w:caps w:val="false"/>
-          <w:smallCaps w:val="false"/>
-          <w:sz w:val="22"/>
-          <w:szCs w:val="22"/>
-        </w:rPr>
-      </w:r>
-    </w:p>
-    <w:p>
-      <w:pPr>
-        <w:pStyle w:val="Normal1"/>
-        <w:pageBreakBefore w:val="false"/>
-        <w:pBdr/>
+        <w:pStyle w:val="LOnormal"/>
+        <w:pageBreakBefore w:val="false"/>
+        <w:shd w:val="clear" w:fill="auto"/>
+        <w:rPr>
+          <w:caps w:val="false"/>
+          <w:smallCaps w:val="false"/>
+          <w:sz w:val="22"/>
+          <w:szCs w:val="22"/>
+        </w:rPr>
+      </w:pPr>
+      <w:r>
+        <w:rPr>
+          <w:caps w:val="false"/>
+          <w:smallCaps w:val="false"/>
+          <w:sz w:val="22"/>
+          <w:szCs w:val="22"/>
+        </w:rPr>
+      </w:r>
+    </w:p>
+    <w:p>
+      <w:pPr>
+        <w:pStyle w:val="LOnormal"/>
+        <w:pageBreakBefore w:val="false"/>
         <w:shd w:val="clear" w:fill="auto"/>
         <w:rPr>
           <w:b/>
@@ -2105,9 +2136,8 @@
     </w:p>
     <w:p>
       <w:pPr>
-        <w:pStyle w:val="Normal1"/>
-        <w:pageBreakBefore w:val="false"/>
-        <w:pBdr/>
+        <w:pStyle w:val="LOnormal"/>
+        <w:pageBreakBefore w:val="false"/>
         <w:shd w:val="clear" w:fill="auto"/>
         <w:ind w:left="720" w:hanging="0"/>
         <w:rPr>
@@ -2139,9 +2169,8 @@
     </w:p>
     <w:p>
       <w:pPr>
-        <w:pStyle w:val="Normal1"/>
-        <w:pageBreakBefore w:val="false"/>
-        <w:pBdr/>
+        <w:pStyle w:val="LOnormal"/>
+        <w:pageBreakBefore w:val="false"/>
         <w:shd w:val="clear" w:fill="auto"/>
         <w:ind w:left="1440" w:hanging="0"/>
         <w:rPr>
@@ -2165,13 +2194,12 @@
     </w:p>
     <w:p>
       <w:pPr>
-        <w:pStyle w:val="Normal1"/>
+        <w:pStyle w:val="LOnormal"/>
         <w:pageBreakBefore w:val="false"/>
         <w:numPr>
           <w:ilvl w:val="0"/>
           <w:numId w:val="5"/>
         </w:numPr>
-        <w:pBdr/>
         <w:shd w:val="clear" w:fill="auto"/>
         <w:tabs>
           <w:tab w:val="clear" w:pos="720"/>
@@ -2192,13 +2220,12 @@
     </w:p>
     <w:p>
       <w:pPr>
-        <w:pStyle w:val="Normal1"/>
+        <w:pStyle w:val="LOnormal"/>
         <w:pageBreakBefore w:val="false"/>
         <w:numPr>
           <w:ilvl w:val="0"/>
           <w:numId w:val="5"/>
         </w:numPr>
-        <w:pBdr/>
         <w:shd w:val="clear" w:fill="auto"/>
         <w:tabs>
           <w:tab w:val="clear" w:pos="720"/>
@@ -2219,13 +2246,12 @@
     </w:p>
     <w:p>
       <w:pPr>
-        <w:pStyle w:val="Normal1"/>
+        <w:pStyle w:val="LOnormal"/>
         <w:pageBreakBefore w:val="false"/>
         <w:numPr>
           <w:ilvl w:val="0"/>
           <w:numId w:val="5"/>
         </w:numPr>
-        <w:pBdr/>
         <w:shd w:val="clear" w:fill="auto"/>
         <w:tabs>
           <w:tab w:val="clear" w:pos="720"/>
@@ -2246,9 +2272,8 @@
     </w:p>
     <w:p>
       <w:pPr>
-        <w:pStyle w:val="Normal1"/>
-        <w:pageBreakBefore w:val="false"/>
-        <w:pBdr/>
+        <w:pStyle w:val="LOnormal"/>
+        <w:pageBreakBefore w:val="false"/>
         <w:shd w:val="clear" w:fill="auto"/>
         <w:ind w:left="360" w:hanging="0"/>
         <w:rPr>
@@ -2269,9 +2294,8 @@
     </w:p>
     <w:p>
       <w:pPr>
-        <w:pStyle w:val="Normal1"/>
-        <w:pageBreakBefore w:val="false"/>
-        <w:pBdr/>
+        <w:pStyle w:val="LOnormal"/>
+        <w:pageBreakBefore w:val="false"/>
         <w:shd w:val="clear" w:fill="auto"/>
         <w:ind w:firstLine="720"/>
         <w:rPr>
@@ -2303,9 +2327,8 @@
     </w:p>
     <w:p>
       <w:pPr>
-        <w:pStyle w:val="Normal1"/>
-        <w:pageBreakBefore w:val="false"/>
-        <w:pBdr/>
+        <w:pStyle w:val="LOnormal"/>
+        <w:pageBreakBefore w:val="false"/>
         <w:shd w:val="clear" w:fill="auto"/>
         <w:ind w:left="720" w:firstLine="720"/>
         <w:rPr>
@@ -2330,13 +2353,12 @@
     </w:p>
     <w:p>
       <w:pPr>
-        <w:pStyle w:val="Normal1"/>
+        <w:pStyle w:val="LOnormal"/>
         <w:pageBreakBefore w:val="false"/>
         <w:numPr>
           <w:ilvl w:val="0"/>
           <w:numId w:val="2"/>
         </w:numPr>
-        <w:pBdr/>
         <w:shd w:val="clear" w:fill="auto"/>
         <w:tabs>
           <w:tab w:val="clear" w:pos="720"/>
@@ -2357,13 +2379,12 @@
     </w:p>
     <w:p>
       <w:pPr>
-        <w:pStyle w:val="Normal1"/>
+        <w:pStyle w:val="LOnormal"/>
         <w:pageBreakBefore w:val="false"/>
         <w:numPr>
           <w:ilvl w:val="0"/>
           <w:numId w:val="3"/>
         </w:numPr>
-        <w:pBdr/>
         <w:shd w:val="clear" w:fill="auto"/>
         <w:tabs>
           <w:tab w:val="clear" w:pos="720"/>
@@ -2384,9 +2405,8 @@
     </w:p>
     <w:p>
       <w:pPr>
-        <w:pStyle w:val="Normal1"/>
-        <w:pageBreakBefore w:val="false"/>
-        <w:pBdr/>
+        <w:pStyle w:val="LOnormal"/>
+        <w:pageBreakBefore w:val="false"/>
         <w:shd w:val="clear" w:fill="auto"/>
         <w:ind w:left="720" w:hanging="0"/>
         <w:rPr>
@@ -2407,9 +2427,8 @@
     </w:p>
     <w:p>
       <w:pPr>
-        <w:pStyle w:val="Normal1"/>
-        <w:pageBreakBefore w:val="false"/>
-        <w:pBdr/>
+        <w:pStyle w:val="LOnormal"/>
+        <w:pageBreakBefore w:val="false"/>
         <w:shd w:val="clear" w:fill="auto"/>
         <w:ind w:left="720" w:hanging="0"/>
         <w:rPr>
@@ -2441,9 +2460,8 @@
     </w:p>
     <w:p>
       <w:pPr>
-        <w:pStyle w:val="Normal1"/>
-        <w:pageBreakBefore w:val="false"/>
-        <w:pBdr/>
+        <w:pStyle w:val="LOnormal"/>
+        <w:pageBreakBefore w:val="false"/>
         <w:shd w:val="clear" w:fill="auto"/>
         <w:ind w:left="720" w:firstLine="720"/>
         <w:rPr>
@@ -2468,13 +2486,12 @@
     </w:p>
     <w:p>
       <w:pPr>
-        <w:pStyle w:val="Normal1"/>
+        <w:pStyle w:val="LOnormal"/>
         <w:pageBreakBefore w:val="false"/>
         <w:numPr>
           <w:ilvl w:val="0"/>
           <w:numId w:val="4"/>
         </w:numPr>
-        <w:pBdr/>
         <w:shd w:val="clear" w:fill="auto"/>
         <w:tabs>
           <w:tab w:val="clear" w:pos="720"/>
@@ -2495,13 +2512,12 @@
     </w:p>
     <w:p>
       <w:pPr>
-        <w:pStyle w:val="Normal1"/>
+        <w:pStyle w:val="LOnormal"/>
         <w:pageBreakBefore w:val="false"/>
         <w:numPr>
           <w:ilvl w:val="0"/>
           <w:numId w:val="4"/>
         </w:numPr>
-        <w:pBdr/>
         <w:shd w:val="clear" w:fill="auto"/>
         <w:tabs>
           <w:tab w:val="clear" w:pos="720"/>
@@ -2522,9 +2538,8 @@
     </w:p>
     <w:p>
       <w:pPr>
-        <w:pStyle w:val="Normal1"/>
-        <w:pageBreakBefore w:val="false"/>
-        <w:pBdr/>
+        <w:pStyle w:val="LOnormal"/>
+        <w:pageBreakBefore w:val="false"/>
         <w:shd w:val="clear" w:fill="auto"/>
         <w:ind w:firstLine="720"/>
         <w:rPr>
@@ -2545,9 +2560,8 @@
     </w:p>
     <w:p>
       <w:pPr>
-        <w:pStyle w:val="Normal1"/>
-        <w:pageBreakBefore w:val="false"/>
-        <w:pBdr/>
+        <w:pStyle w:val="LOnormal"/>
+        <w:pageBreakBefore w:val="false"/>
         <w:shd w:val="clear" w:fill="auto"/>
         <w:ind w:firstLine="720"/>
         <w:rPr>
@@ -2598,9 +2612,8 @@
     </w:p>
     <w:p>
       <w:pPr>
-        <w:pStyle w:val="Normal1"/>
-        <w:pageBreakBefore w:val="false"/>
-        <w:pBdr/>
+        <w:pStyle w:val="LOnormal"/>
+        <w:pageBreakBefore w:val="false"/>
         <w:shd w:val="clear" w:fill="auto"/>
         <w:ind w:left="720" w:firstLine="720"/>
         <w:rPr>
@@ -2625,13 +2638,12 @@
     </w:p>
     <w:p>
       <w:pPr>
-        <w:pStyle w:val="Normal1"/>
+        <w:pStyle w:val="LOnormal"/>
         <w:pageBreakBefore w:val="false"/>
         <w:numPr>
           <w:ilvl w:val="0"/>
           <w:numId w:val="4"/>
         </w:numPr>
-        <w:pBdr/>
         <w:shd w:val="clear" w:fill="auto"/>
         <w:tabs>
           <w:tab w:val="clear" w:pos="720"/>
@@ -2652,31 +2664,29 @@
     </w:p>
     <w:p>
       <w:pPr>
-        <w:pStyle w:val="Normal1"/>
-        <w:pageBreakBefore w:val="false"/>
-        <w:pBdr/>
-        <w:shd w:val="clear" w:fill="auto"/>
-        <w:rPr>
-          <w:caps w:val="false"/>
-          <w:smallCaps w:val="false"/>
-          <w:sz w:val="22"/>
-          <w:szCs w:val="22"/>
-        </w:rPr>
-      </w:pPr>
-      <w:r>
-        <w:rPr>
-          <w:caps w:val="false"/>
-          <w:smallCaps w:val="false"/>
-          <w:sz w:val="22"/>
-          <w:szCs w:val="22"/>
-        </w:rPr>
-      </w:r>
-    </w:p>
-    <w:p>
-      <w:pPr>
-        <w:pStyle w:val="Normal1"/>
-        <w:pageBreakBefore w:val="false"/>
-        <w:pBdr/>
+        <w:pStyle w:val="LOnormal"/>
+        <w:pageBreakBefore w:val="false"/>
+        <w:shd w:val="clear" w:fill="auto"/>
+        <w:rPr>
+          <w:caps w:val="false"/>
+          <w:smallCaps w:val="false"/>
+          <w:sz w:val="22"/>
+          <w:szCs w:val="22"/>
+        </w:rPr>
+      </w:pPr>
+      <w:r>
+        <w:rPr>
+          <w:caps w:val="false"/>
+          <w:smallCaps w:val="false"/>
+          <w:sz w:val="22"/>
+          <w:szCs w:val="22"/>
+        </w:rPr>
+      </w:r>
+    </w:p>
+    <w:p>
+      <w:pPr>
+        <w:pStyle w:val="LOnormal"/>
+        <w:pageBreakBefore w:val="false"/>
         <w:shd w:val="clear" w:fill="auto"/>
         <w:rPr>
           <w:b/>
@@ -2700,9 +2710,8 @@
     </w:p>
     <w:p>
       <w:pPr>
-        <w:pStyle w:val="Normal1"/>
-        <w:pageBreakBefore w:val="false"/>
-        <w:pBdr/>
+        <w:pStyle w:val="LOnormal"/>
+        <w:pageBreakBefore w:val="false"/>
         <w:shd w:val="clear" w:fill="auto"/>
         <w:ind w:left="720" w:hanging="0"/>
         <w:rPr>
@@ -2724,9 +2733,8 @@
     </w:p>
     <w:p>
       <w:pPr>
-        <w:pStyle w:val="Normal1"/>
-        <w:pageBreakBefore w:val="false"/>
-        <w:pBdr/>
+        <w:pStyle w:val="LOnormal"/>
+        <w:pageBreakBefore w:val="false"/>
         <w:shd w:val="clear" w:fill="auto"/>
         <w:rPr>
           <w:caps w:val="false"/>
@@ -4761,6 +4769,7 @@
     <w:qFormat/>
     <w:pPr>
       <w:widowControl/>
+      <w:suppressAutoHyphens w:val="true"/>
       <w:bidi w:val="0"/>
       <w:spacing w:before="0" w:after="0"/>
       <w:jc w:val="left"/>
@@ -4776,12 +4785,11 @@
   </w:style>
   <w:style w:type="paragraph" w:styleId="Heading1">
     <w:name w:val="Heading 1"/>
-    <w:basedOn w:val="Normal1"/>
-    <w:next w:val="Normal1"/>
+    <w:basedOn w:val="LOnormal"/>
+    <w:next w:val="LOnormal"/>
     <w:qFormat/>
     <w:pPr>
       <w:pageBreakBefore w:val="false"/>
-      <w:pBdr/>
       <w:shd w:val="clear" w:fill="auto"/>
       <w:spacing w:lineRule="auto" w:line="240" w:before="440" w:after="60"/>
     </w:pPr>
@@ -4792,12 +4800,11 @@
   </w:style>
   <w:style w:type="paragraph" w:styleId="Heading2">
     <w:name w:val="Heading 2"/>
-    <w:basedOn w:val="Normal1"/>
-    <w:next w:val="Normal1"/>
+    <w:basedOn w:val="LOnormal"/>
+    <w:next w:val="LOnormal"/>
     <w:qFormat/>
     <w:pPr>
       <w:pageBreakBefore w:val="false"/>
-      <w:pBdr/>
       <w:shd w:val="clear" w:fill="auto"/>
       <w:spacing w:lineRule="auto" w:line="240" w:before="440" w:after="60"/>
     </w:pPr>
@@ -4808,12 +4815,11 @@
   </w:style>
   <w:style w:type="paragraph" w:styleId="Heading3">
     <w:name w:val="Heading 3"/>
-    <w:basedOn w:val="Normal1"/>
-    <w:next w:val="Normal1"/>
+    <w:basedOn w:val="LOnormal"/>
+    <w:next w:val="LOnormal"/>
     <w:qFormat/>
     <w:pPr>
       <w:pageBreakBefore w:val="false"/>
-      <w:pBdr/>
       <w:shd w:val="clear" w:fill="auto"/>
       <w:spacing w:lineRule="auto" w:line="240" w:before="440" w:after="60"/>
     </w:pPr>
@@ -4824,12 +4830,11 @@
   </w:style>
   <w:style w:type="paragraph" w:styleId="Heading4">
     <w:name w:val="Heading 4"/>
-    <w:basedOn w:val="Normal1"/>
-    <w:next w:val="Normal1"/>
+    <w:basedOn w:val="LOnormal"/>
+    <w:next w:val="LOnormal"/>
     <w:qFormat/>
     <w:pPr>
       <w:pageBreakBefore w:val="false"/>
-      <w:pBdr/>
       <w:shd w:val="clear" w:fill="auto"/>
       <w:spacing w:lineRule="auto" w:line="240" w:before="440" w:after="60"/>
     </w:pPr>
@@ -4840,12 +4845,11 @@
   </w:style>
   <w:style w:type="paragraph" w:styleId="Heading5">
     <w:name w:val="Heading 5"/>
-    <w:basedOn w:val="Normal1"/>
-    <w:next w:val="Normal1"/>
+    <w:basedOn w:val="LOnormal"/>
+    <w:next w:val="LOnormal"/>
     <w:qFormat/>
     <w:pPr>
       <w:pageBreakBefore w:val="false"/>
-      <w:pBdr/>
       <w:shd w:val="clear" w:fill="auto"/>
       <w:spacing w:lineRule="auto" w:line="240" w:before="240" w:after="60"/>
     </w:pPr>
@@ -4860,12 +4864,11 @@
   </w:style>
   <w:style w:type="paragraph" w:styleId="Heading6">
     <w:name w:val="Heading 6"/>
-    <w:basedOn w:val="Normal1"/>
-    <w:next w:val="Normal1"/>
+    <w:basedOn w:val="LOnormal"/>
+    <w:next w:val="LOnormal"/>
     <w:qFormat/>
     <w:pPr>
       <w:pageBreakBefore w:val="false"/>
-      <w:pBdr/>
       <w:shd w:val="clear" w:fill="auto"/>
       <w:spacing w:lineRule="auto" w:line="240" w:before="240" w:after="60"/>
     </w:pPr>
@@ -4944,11 +4947,12 @@
       <w:lang w:val="zxx" w:eastAsia="zxx" w:bidi="zxx"/>
     </w:rPr>
   </w:style>
-  <w:style w:type="paragraph" w:styleId="Normal1" w:default="1">
+  <w:style w:type="paragraph" w:styleId="LOnormal" w:default="1">
     <w:name w:val="LO-normal"/>
     <w:qFormat/>
     <w:pPr>
       <w:widowControl/>
+      <w:suppressAutoHyphens w:val="true"/>
       <w:bidi w:val="0"/>
       <w:spacing w:before="0" w:after="0"/>
       <w:jc w:val="left"/>
@@ -4964,12 +4968,11 @@
   </w:style>
   <w:style w:type="paragraph" w:styleId="Title">
     <w:name w:val="Title"/>
-    <w:basedOn w:val="Normal1"/>
-    <w:next w:val="Normal1"/>
+    <w:basedOn w:val="LOnormal"/>
+    <w:next w:val="LOnormal"/>
     <w:qFormat/>
     <w:pPr>
       <w:pageBreakBefore w:val="false"/>
-      <w:pBdr/>
       <w:shd w:val="clear" w:fill="auto"/>
       <w:spacing w:lineRule="auto" w:line="240" w:before="240" w:after="60"/>
       <w:jc w:val="center"/>
@@ -4985,12 +4988,11 @@
   </w:style>
   <w:style w:type="paragraph" w:styleId="Subtitle">
     <w:name w:val="Subtitle"/>
-    <w:basedOn w:val="Normal1"/>
-    <w:next w:val="Normal1"/>
+    <w:basedOn w:val="LOnormal"/>
+    <w:next w:val="LOnormal"/>
     <w:qFormat/>
     <w:pPr>
       <w:pageBreakBefore w:val="false"/>
-      <w:pBdr/>
       <w:shd w:val="clear" w:fill="auto"/>
       <w:spacing w:lineRule="auto" w:line="240" w:before="0" w:after="60"/>
       <w:jc w:val="center"/>

</xml_diff>